<commit_message>
(Docs)  - Added character select concept.  - Updated milestones and design document with new tasks. (Media)  - Added ShadowcardGothic font.  - Added ghost count to maps. (PMO)  - Added CShadowFont to render text with a shadow underneath for emphasis.  - Added CSelectionScreen as the base for the character selection screen.  - Improved menu system to automatically centre and position without the need for indices.  - Added a name param to the player class.
git-svn-id: svn+ssh://supergirl.dreamhost.com/home/sulfate/svn/pikpik@4 d6e08b45-3f4a-0410-be67-99b8f2306d8d
</commit_message>
<xml_diff>
--- a/Docs/PMO Design Document.docx
+++ b/Docs/PMO Design Document.docx
@@ -336,20 +336,12 @@
     </w:p>
     <w:p>
       <w:pPr>
-        <w:pStyle w:val="Heading2"/>
-      </w:pPr>
-      <w:r>
-        <w:lastRenderedPageBreak/>
-        <w:t>Traps</w:t>
-      </w:r>
-    </w:p>
-    <w:p>
-      <w:pPr>
         <w:pStyle w:val="Heading3"/>
         <w:ind w:left="360"/>
       </w:pPr>
       <w:r>
-        <w:t>Blinding Trap</w:t>
+        <w:lastRenderedPageBreak/>
+        <w:t>Invisible</w:t>
       </w:r>
     </w:p>
     <w:p>
@@ -357,7 +349,20 @@
         <w:ind w:left="360"/>
       </w:pPr>
       <w:r>
-        <w:t>When triggered, either by a Ghost or PacMan himself, the trap reduces the player’s field of vision to one block in each direction. Once the trap is placed, it remains invisible to all players until triggered when touched. This trap can be picked up and placed by PacMan only but any type of player can trigger it.</w:t>
+        <w:t>For eight seconds, PacMan can become invisible on the map. Pellets will still disappear if eaten but PacMan will not be physically visible where he usually would be.</w:t>
+      </w:r>
+    </w:p>
+    <w:p>
+      <w:pPr>
+        <w:ind w:left="360"/>
+      </w:pPr>
+    </w:p>
+    <w:p>
+      <w:pPr>
+        <w:pStyle w:val="Heading2"/>
+      </w:pPr>
+      <w:r>
+        <w:t>Traps</w:t>
       </w:r>
     </w:p>
     <w:p>
@@ -366,6 +371,23 @@
         <w:ind w:left="360"/>
       </w:pPr>
       <w:r>
+        <w:t>Blinding Trap</w:t>
+      </w:r>
+    </w:p>
+    <w:p>
+      <w:pPr>
+        <w:ind w:left="360"/>
+      </w:pPr>
+      <w:r>
+        <w:t>When triggered, either by a Ghost or PacMan himself, the trap reduces the player’s field of vision to one block in each direction. Once the trap is placed, it remains invisible to all players until triggered when touched. This trap can be picked up and placed by PacMan only but any type of player can trigger it.</w:t>
+      </w:r>
+    </w:p>
+    <w:p>
+      <w:pPr>
+        <w:pStyle w:val="Heading3"/>
+        <w:ind w:left="360"/>
+      </w:pPr>
+      <w:r>
         <w:t>Dizzy Trap</w:t>
       </w:r>
     </w:p>
@@ -495,6 +517,7 @@
         <w:pStyle w:val="Heading2"/>
       </w:pPr>
       <w:r>
+        <w:lastRenderedPageBreak/>
         <w:t>Play Online</w:t>
       </w:r>
     </w:p>
@@ -515,7 +538,6 @@
         <w:rPr>
           <w:b/>
         </w:rPr>
-        <w:lastRenderedPageBreak/>
         <w:t>Host a New Game</w:t>
       </w:r>
       <w:r>
@@ -646,7 +668,42 @@
         <w:t xml:space="preserve"> joined, </w:t>
       </w:r>
       <w:r>
-        <w:t>the host is given the option of starting the game. When the game starts, the lobby listing is removed from matchmaking and gameplay begins.</w:t>
+        <w:t xml:space="preserve">the host is given the option of starting the game. When the game starts, the lobby listing is removed from matchmaking and </w:t>
+      </w:r>
+      <w:r>
+        <w:t>gameplay</w:t>
+      </w:r>
+      <w:r>
+        <w:t xml:space="preserve"> begins.</w:t>
+      </w:r>
+    </w:p>
+    <w:p>
+      <w:pPr>
+        <w:pStyle w:val="Heading2"/>
+      </w:pPr>
+      <w:r>
+        <w:t>Character Select</w:t>
+      </w:r>
+    </w:p>
+    <w:p>
+      <w:r>
+        <w:t>The character select</w:t>
+      </w:r>
+      <w:r>
+        <w:t xml:space="preserve"> screen is shown to randomise player character selection and tell each player their role. This is shown before each level and includes the names of the players (or AI), the character underneath and a “Continue” button to start the level. The level name may also be displayed on this screen.</w:t>
+      </w:r>
+    </w:p>
+    <w:p>
+      <w:pPr>
+        <w:pStyle w:val="Heading2"/>
+      </w:pPr>
+      <w:r>
+        <w:t>Tutorial</w:t>
+      </w:r>
+    </w:p>
+    <w:p>
+      <w:r>
+        <w:t>The tutorial screen will be responsible for running new players through the basics of the game. It will feature a series of static/animated images or in-game simulations of the lesson along with a description and “Next”, “Previous” and “Exit” buttons.</w:t>
       </w:r>
     </w:p>
     <w:p>
@@ -731,7 +788,6 @@
         <w:pStyle w:val="Heading2"/>
       </w:pPr>
       <w:r>
-        <w:lastRenderedPageBreak/>
         <w:t>Power Pellets</w:t>
       </w:r>
     </w:p>
@@ -753,15 +809,7 @@
     </w:p>
     <w:p>
       <w:r>
-        <w:t xml:space="preserve">PowerUps and Traps will randomly appear on the map, visible to all players. If the player is able to use the ability, it is collected and added to the player’s inventory. If the player is not able to use the ability, it is destroyed. Once </w:t>
-      </w:r>
-      <w:proofErr w:type="gramStart"/>
-      <w:r>
-        <w:t>an ability</w:t>
-      </w:r>
-      <w:proofErr w:type="gramEnd"/>
-      <w:r>
-        <w:t xml:space="preserve"> has been collected, collecting any other abilities will discard the current if it has not yet been used.</w:t>
+        <w:t>PowerUps and Traps will randomly appear on the map, visible to all players. If the player is able to use the ability, it is collected and added to the player’s inventory. If the player is not able to use the ability, it is destroyed. Once an ability has been collected, collecting any other abilities will discard the current if it has not yet been used.</w:t>
       </w:r>
     </w:p>
     <w:p>
@@ -880,6 +928,7 @@
         </w:numPr>
       </w:pPr>
       <w:r>
+        <w:lastRenderedPageBreak/>
         <w:t>After the countdown, all players are given control over their characters.</w:t>
       </w:r>
     </w:p>

</xml_diff>